<commit_message>
changes in regards to helper
</commit_message>
<xml_diff>
--- a/Graph Algorithm Tool Logbook.docx
+++ b/Graph Algorithm Tool Logbook.docx
@@ -1110,27 +1110,7 @@
           <w:sz w:val="21"/>
           <w:szCs w:val="21"/>
         </w:rPr>
-        <w:t xml:space="preserve">Following this, As I am using </w:t>
-      </w:r>
-      <w:proofErr w:type="spellStart"/>
-      <w:r>
-        <w:rPr>
-          <w:rFonts w:ascii="Calibri" w:hAnsi="Calibri"/>
-          <w:color w:val="333333"/>
-          <w:sz w:val="21"/>
-          <w:szCs w:val="21"/>
-        </w:rPr>
-        <w:t>NodeJS</w:t>
-      </w:r>
-      <w:proofErr w:type="spellEnd"/>
-      <w:r>
-        <w:rPr>
-          <w:rFonts w:ascii="Calibri" w:hAnsi="Calibri"/>
-          <w:color w:val="333333"/>
-          <w:sz w:val="21"/>
-          <w:szCs w:val="21"/>
-        </w:rPr>
-        <w:t xml:space="preserve"> for backend and standard JavaScript for front end development I can then proceed on investigating various libraries and tools that will aid my project. I gathered many libraries and tools that would aid my project from graph representation and visualization to request/response MVC controllers.</w:t>
+        <w:t>Following this, As I am using NodeJS for backend and standard JavaScript for front end development I can then proceed on investigating various libraries and tools that will aid my project. I gathered many libraries and tools that would aid my project from graph representation and visualization to request/response MVC controllers.</w:t>
       </w:r>
     </w:p>
     <w:p>
@@ -1219,27 +1199,7 @@
           <w:sz w:val="21"/>
           <w:szCs w:val="21"/>
         </w:rPr>
-        <w:t xml:space="preserve">This again was a successful a week, I made important decisions for the technical future of my application. I may have to clarify some points with my supervisor about some </w:t>
-      </w:r>
-      <w:proofErr w:type="gramStart"/>
-      <w:r>
-        <w:rPr>
-          <w:rFonts w:ascii="Calibri" w:hAnsi="Calibri"/>
-          <w:color w:val="333333"/>
-          <w:sz w:val="21"/>
-          <w:szCs w:val="21"/>
-        </w:rPr>
-        <w:t>points</w:t>
-      </w:r>
-      <w:proofErr w:type="gramEnd"/>
-      <w:r>
-        <w:rPr>
-          <w:rFonts w:ascii="Calibri" w:hAnsi="Calibri"/>
-          <w:color w:val="333333"/>
-          <w:sz w:val="21"/>
-          <w:szCs w:val="21"/>
-        </w:rPr>
-        <w:t xml:space="preserve"> but this can be done in the future.</w:t>
+        <w:t>This again was a successful a week, I made important decisions for the technical future of my application. I may have to clarify some points with my supervisor about some points but this can be done in the future.</w:t>
       </w:r>
     </w:p>
     <w:p>
@@ -1466,67 +1426,7 @@
           <w:sz w:val="21"/>
           <w:szCs w:val="21"/>
         </w:rPr>
-        <w:t xml:space="preserve"> for is a JavaScript library with good documentation that can provide node and edge visualisation. With good support of on-click functionality to display nodes and edges. It should also be scalable </w:t>
-      </w:r>
-      <w:proofErr w:type="gramStart"/>
-      <w:r>
-        <w:rPr>
-          <w:rFonts w:ascii="Calibri" w:hAnsi="Calibri"/>
-          <w:color w:val="333333"/>
-          <w:sz w:val="21"/>
-          <w:szCs w:val="21"/>
-        </w:rPr>
-        <w:t>enough</w:t>
-      </w:r>
-      <w:proofErr w:type="gramEnd"/>
-      <w:r>
-        <w:rPr>
-          <w:rFonts w:ascii="Calibri" w:hAnsi="Calibri"/>
-          <w:color w:val="333333"/>
-          <w:sz w:val="21"/>
-          <w:szCs w:val="21"/>
-        </w:rPr>
-        <w:t xml:space="preserve"> so I can modify the actually library itself and build on it. In turn, this should allow me to add my own graph search algorithms. A bonus will be that if there’s an active community I found many suitable candidates for this such as </w:t>
-      </w:r>
-      <w:proofErr w:type="spellStart"/>
-      <w:r>
-        <w:rPr>
-          <w:rFonts w:ascii="Calibri" w:hAnsi="Calibri"/>
-          <w:color w:val="333333"/>
-          <w:sz w:val="21"/>
-          <w:szCs w:val="21"/>
-        </w:rPr>
-        <w:t>SigmaJS</w:t>
-      </w:r>
-      <w:proofErr w:type="spellEnd"/>
-      <w:r>
-        <w:rPr>
-          <w:rFonts w:ascii="Calibri" w:hAnsi="Calibri"/>
-          <w:color w:val="333333"/>
-          <w:sz w:val="21"/>
-          <w:szCs w:val="21"/>
-        </w:rPr>
-        <w:t xml:space="preserve">, </w:t>
-      </w:r>
-      <w:proofErr w:type="spellStart"/>
-      <w:r>
-        <w:rPr>
-          <w:rFonts w:ascii="Calibri" w:hAnsi="Calibri"/>
-          <w:color w:val="333333"/>
-          <w:sz w:val="21"/>
-          <w:szCs w:val="21"/>
-        </w:rPr>
-        <w:t>VisJs</w:t>
-      </w:r>
-      <w:proofErr w:type="spellEnd"/>
-      <w:r>
-        <w:rPr>
-          <w:rFonts w:ascii="Calibri" w:hAnsi="Calibri"/>
-          <w:color w:val="333333"/>
-          <w:sz w:val="21"/>
-          <w:szCs w:val="21"/>
-        </w:rPr>
-        <w:t xml:space="preserve"> and D3.js. I looked heavily into all of them (plus more) and narrowed it down to those three. With hours of research I did finally find a suitable library that will fit all my needs and does have an active community so if I have any concerns I can easily seek help. This search also came with many insightful information about what I want to do and add.</w:t>
+        <w:t xml:space="preserve"> for is a JavaScript library with good documentation that can provide node and edge visualisation. With good support of on-click functionality to display nodes and edges. It should also be scalable enough so I can modify the actually library itself and build on it. In turn, this should allow me to add my own graph search algorithms. A bonus will be that if there’s an active community I found many suitable candidates for this such as SigmaJS, VisJs and D3.js. I looked heavily into all of them (plus more) and narrowed it down to those three. With hours of research I did finally find a suitable library that will fit all my needs and does have an active community so if I have any concerns I can easily seek help. This search also came with many insightful information about what I want to do and add.</w:t>
       </w:r>
     </w:p>
     <w:p>
@@ -1756,21 +1656,7 @@
         <w:rPr>
           <w:sz w:val="22"/>
         </w:rPr>
-        <w:t>I want to dedicate significant time in actually testing library ‘</w:t>
-      </w:r>
-      <w:proofErr w:type="spellStart"/>
-      <w:r>
-        <w:rPr>
-          <w:sz w:val="22"/>
-        </w:rPr>
-        <w:t>SigmaJs</w:t>
-      </w:r>
-      <w:proofErr w:type="spellEnd"/>
-      <w:r>
-        <w:rPr>
-          <w:sz w:val="22"/>
-        </w:rPr>
-        <w:t>’</w:t>
+        <w:t>I want to dedicate significant time in actually testing library ‘SigmaJs’</w:t>
       </w:r>
       <w:r>
         <w:rPr>
@@ -1827,14 +1713,12 @@
         </w:rPr>
         <w:t xml:space="preserve">From all the initial requirements I prescribed, I wanted to see if they were feasible with this </w:t>
       </w:r>
-      <w:proofErr w:type="spellStart"/>
       <w:r>
         <w:rPr>
           <w:sz w:val="22"/>
         </w:rPr>
         <w:t>libaray</w:t>
       </w:r>
-      <w:proofErr w:type="spellEnd"/>
       <w:r>
         <w:rPr>
           <w:sz w:val="22"/>
@@ -1893,21 +1777,7 @@
         <w:rPr>
           <w:sz w:val="22"/>
         </w:rPr>
-        <w:t xml:space="preserve">. The bonus is that nodes can be fully </w:t>
-      </w:r>
-      <w:proofErr w:type="gramStart"/>
-      <w:r>
-        <w:rPr>
-          <w:sz w:val="22"/>
-        </w:rPr>
-        <w:t>customized</w:t>
-      </w:r>
-      <w:proofErr w:type="gramEnd"/>
-      <w:r>
-        <w:rPr>
-          <w:sz w:val="22"/>
-        </w:rPr>
-        <w:t xml:space="preserve"> so I can change the colour, shape and size. Another core feature I wanted to test is </w:t>
+        <w:t xml:space="preserve">. The bonus is that nodes can be fully customized so I can change the colour, shape and size. Another core feature I wanted to test is </w:t>
       </w:r>
       <w:r>
         <w:rPr>
@@ -2058,16 +1928,8 @@
         <w:rPr>
           <w:sz w:val="22"/>
         </w:rPr>
-        <w:t xml:space="preserve">can be implemented with the library. Furthermore, my analysis of the documentation shows that there are tests implemented which has a high pass </w:t>
-      </w:r>
-      <w:proofErr w:type="gramStart"/>
-      <w:r>
-        <w:rPr>
-          <w:sz w:val="22"/>
-        </w:rPr>
-        <w:t>rate</w:t>
-      </w:r>
-      <w:proofErr w:type="gramEnd"/>
+        <w:t>can be implemented with the library. Furthermore, my analysis of the documentation shows that there are tests implemented which has a high pass rate</w:t>
+      </w:r>
       <w:r>
         <w:rPr>
           <w:sz w:val="22"/>
@@ -2413,21 +2275,7 @@
         <w:rPr>
           <w:sz w:val="22"/>
         </w:rPr>
-        <w:t xml:space="preserve">Now I have the confidence of the library, I can start implementing features that I have set out to do in my Agile plan. The first ordeal was node and edge click functionality. The basic idea being that with a standard left click, there should be a node displayed on were the click was positioned. The solution I did for this is make a basic JavaScript file clickFunctionality.js. The idea for this is that this file will be responsible for all behaviour regarding click interaction. So, for my task I started creating a few amounts of functions that will be responsible for executing this functionality which will display a node on the screen when left clicked. A safety check I added is that I also implemented a function were a user cannot put more than one node at the same position. This is implemented to stop confusion for the user as strange behaviours may occur. An additional feature that I applied on this was also making </w:t>
-      </w:r>
-      <w:proofErr w:type="gramStart"/>
-      <w:r>
-        <w:rPr>
-          <w:sz w:val="22"/>
-        </w:rPr>
-        <w:t>it</w:t>
-      </w:r>
-      <w:proofErr w:type="gramEnd"/>
-      <w:r>
-        <w:rPr>
-          <w:sz w:val="22"/>
-        </w:rPr>
-        <w:t xml:space="preserve"> so you can’t add a node while it is dragging. Overall, this whole feature was around 30 lines after refactoring and cleaning up.  This stops confusion for a user if they attempt to add something and the window moves.</w:t>
+        <w:t>Now I have the confidence of the library, I can start implementing features that I have set out to do in my Agile plan. The first ordeal was node and edge click functionality. The basic idea being that with a standard left click, there should be a node displayed on were the click was positioned. The solution I did for this is make a basic JavaScript file clickFunctionality.js. The idea for this is that this file will be responsible for all behaviour regarding click interaction. So, for my task I started creating a few amounts of functions that will be responsible for executing this functionality which will display a node on the screen when left clicked. A safety check I added is that I also implemented a function were a user cannot put more than one node at the same position. This is implemented to stop confusion for the user as strange behaviours may occur. An additional feature that I applied on this was also making it so you can’t add a node while it is dragging. Overall, this whole feature was around 30 lines after refactoring and cleaning up.  This stops confusion for a user if they attempt to add something and the window moves.</w:t>
       </w:r>
     </w:p>
     <w:p>
@@ -2467,49 +2315,7 @@
         <w:rPr>
           <w:sz w:val="22"/>
         </w:rPr>
-        <w:t xml:space="preserve">As important as node creation is the ability to delete a node after it has been put on the display. So, the next task was to formulate a way to make the application remove a node. I began this feature with doing some brief research on other applications which share the same issue. From my findings, it was shown that the most initiative way would be a simple right click. I personally liked this </w:t>
-      </w:r>
-      <w:proofErr w:type="gramStart"/>
-      <w:r>
-        <w:rPr>
-          <w:sz w:val="22"/>
-        </w:rPr>
-        <w:t>idea</w:t>
-      </w:r>
-      <w:proofErr w:type="gramEnd"/>
-      <w:r>
-        <w:rPr>
-          <w:sz w:val="22"/>
-        </w:rPr>
-        <w:t xml:space="preserve"> so the next step was to see if I could technically incorporate this into the application. This required some investigation from the Sigma </w:t>
-      </w:r>
-      <w:proofErr w:type="spellStart"/>
-      <w:r>
-        <w:rPr>
-          <w:sz w:val="22"/>
-        </w:rPr>
-        <w:t>Js</w:t>
-      </w:r>
-      <w:proofErr w:type="spellEnd"/>
-      <w:r>
-        <w:rPr>
-          <w:sz w:val="22"/>
-        </w:rPr>
-        <w:t xml:space="preserve"> documentation. This did require some in-depth research as it wasn’t a standard feature that came with the library. So, solution for this was that I had to create a ‘left click captor’ myself. This was not overly </w:t>
-      </w:r>
-      <w:proofErr w:type="gramStart"/>
-      <w:r>
-        <w:rPr>
-          <w:sz w:val="22"/>
-        </w:rPr>
-        <w:t>challenging</w:t>
-      </w:r>
-      <w:proofErr w:type="gramEnd"/>
-      <w:r>
-        <w:rPr>
-          <w:sz w:val="22"/>
-        </w:rPr>
-        <w:t xml:space="preserve"> and I managed to come with an effective solution that suits my needs. So, there were two files overall that were amended. sigma.js and clickFunctionality.js. With the main changes being in sigma.js as this will cater for the new core behaviour and my clickFunctionality.js file will be the higher-level interaction with the application.</w:t>
+        <w:t>As important as node creation is the ability to delete a node after it has been put on the display. So, the next task was to formulate a way to make the application remove a node. I began this feature with doing some brief research on other applications which share the same issue. From my findings, it was shown that the most initiative way would be a simple right click. I personally liked this idea so the next step was to see if I could technically incorporate this into the application. This required some investigation from the Sigma Js documentation. This did require some in-depth research as it wasn’t a standard feature that came with the library. So, solution for this was that I had to create a ‘left click captor’ myself. This was not overly challenging and I managed to come with an effective solution that suits my needs. So, there were two files overall that were amended. sigma.js and clickFunctionality.js. With the main changes being in sigma.js as this will cater for the new core behaviour and my clickFunctionality.js file will be the higher-level interaction with the application.</w:t>
       </w:r>
     </w:p>
     <w:p>
@@ -2573,42 +2379,14 @@
         <w:rPr>
           <w:sz w:val="22"/>
         </w:rPr>
-        <w:t xml:space="preserve">This feature of node removal did take more than anticipated. This is because the default functionality was not supported by the </w:t>
-      </w:r>
-      <w:proofErr w:type="gramStart"/>
-      <w:r>
-        <w:rPr>
-          <w:sz w:val="22"/>
-        </w:rPr>
-        <w:t>library</w:t>
-      </w:r>
-      <w:proofErr w:type="gramEnd"/>
-      <w:r>
-        <w:rPr>
-          <w:sz w:val="22"/>
-        </w:rPr>
-        <w:t xml:space="preserve"> so I had to implement this myself. However, at the </w:t>
+        <w:t xml:space="preserve">This feature of node removal did take more than anticipated. This is because the default functionality was not supported by the library so I had to implement this myself. However, at the </w:t>
       </w:r>
       <w:r>
         <w:rPr>
           <w:sz w:val="22"/>
         </w:rPr>
         <w:lastRenderedPageBreak/>
-        <w:t xml:space="preserve">end I did manage to come up with an acceptable functionality to address this </w:t>
-      </w:r>
-      <w:proofErr w:type="gramStart"/>
-      <w:r>
-        <w:rPr>
-          <w:sz w:val="22"/>
-        </w:rPr>
-        <w:t>issue</w:t>
-      </w:r>
-      <w:proofErr w:type="gramEnd"/>
-      <w:r>
-        <w:rPr>
-          <w:sz w:val="22"/>
-        </w:rPr>
-        <w:t xml:space="preserve"> so I am happy about that. Supposed to be 3 hours took 10 hours.</w:t>
+        <w:t>end I did manage to come up with an acceptable functionality to address this issue so I am happy about that. Supposed to be 3 hours took 10 hours.</w:t>
       </w:r>
     </w:p>
     <w:p>
@@ -3201,21 +2979,7 @@
           <w:sz w:val="22"/>
         </w:rPr>
         <w:lastRenderedPageBreak/>
-        <w:t xml:space="preserve">I will be making the back-end HTML/JavaScript for parsing user input. This will be important as this will get information such as which node the algorithm will start from. My focus for this is purely on the back-end and won’t be focusing on the aesthetics of the text box as this will be saved for a future time (more specifically Sprint 6). With that being said, this made the task simpler. I just had to parse the text inside. I also added some validation to </w:t>
-      </w:r>
-      <w:proofErr w:type="gramStart"/>
-      <w:r>
-        <w:rPr>
-          <w:sz w:val="22"/>
-        </w:rPr>
-        <w:t>it</w:t>
-      </w:r>
-      <w:proofErr w:type="gramEnd"/>
-      <w:r>
-        <w:rPr>
-          <w:sz w:val="22"/>
-        </w:rPr>
-        <w:t xml:space="preserve"> so the values are correct and true to what is being said.</w:t>
+        <w:t>I will be making the back-end HTML/JavaScript for parsing user input. This will be important as this will get information such as which node the algorithm will start from. My focus for this is purely on the back-end and won’t be focusing on the aesthetics of the text box as this will be saved for a future time (more specifically Sprint 6). With that being said, this made the task simpler. I just had to parse the text inside. I also added some validation to it so the values are correct and true to what is being said.</w:t>
       </w:r>
       <w:r>
         <w:rPr>
@@ -3296,21 +3060,7 @@
         <w:rPr>
           <w:sz w:val="22"/>
         </w:rPr>
-        <w:t xml:space="preserve">This was also a smaller task requiring just basic html and </w:t>
-      </w:r>
-      <w:proofErr w:type="gramStart"/>
-      <w:r>
-        <w:rPr>
-          <w:sz w:val="22"/>
-        </w:rPr>
-        <w:t>JavaScript</w:t>
-      </w:r>
-      <w:proofErr w:type="gramEnd"/>
-      <w:r>
-        <w:rPr>
-          <w:sz w:val="22"/>
-        </w:rPr>
-        <w:t xml:space="preserve"> so it was done swiftly.</w:t>
+        <w:t>This was also a smaller task requiring just basic html and JavaScript so it was done swiftly.</w:t>
       </w:r>
     </w:p>
     <w:p>
@@ -3628,7 +3378,6 @@
         </w:rPr>
         <w:t xml:space="preserve"> On top of everything there were sites like </w:t>
       </w:r>
-      <w:proofErr w:type="spellStart"/>
       <w:r>
         <w:rPr>
           <w:i/>
@@ -3636,7 +3385,6 @@
         </w:rPr>
         <w:t>VisuAlgo</w:t>
       </w:r>
-      <w:proofErr w:type="spellEnd"/>
       <w:r>
         <w:rPr>
           <w:sz w:val="22"/>
@@ -3986,21 +3734,7 @@
         <w:rPr>
           <w:sz w:val="22"/>
         </w:rPr>
-        <w:t xml:space="preserve"> So </w:t>
-      </w:r>
-      <w:proofErr w:type="gramStart"/>
-      <w:r>
-        <w:rPr>
-          <w:sz w:val="22"/>
-        </w:rPr>
-        <w:t>again</w:t>
-      </w:r>
-      <w:proofErr w:type="gramEnd"/>
-      <w:r>
-        <w:rPr>
-          <w:sz w:val="22"/>
-        </w:rPr>
-        <w:t xml:space="preserve"> I started with Mike Sanderson’s notes. </w:t>
+        <w:t xml:space="preserve"> So again I started with Mike Sanderson’s notes. </w:t>
       </w:r>
       <w:r>
         <w:rPr>
@@ -4048,21 +3782,7 @@
         <w:rPr>
           <w:sz w:val="22"/>
         </w:rPr>
-        <w:t xml:space="preserve">There are variations of Kruskal’s </w:t>
-      </w:r>
-      <w:proofErr w:type="gramStart"/>
-      <w:r>
-        <w:rPr>
-          <w:sz w:val="22"/>
-        </w:rPr>
-        <w:t>algorithm</w:t>
-      </w:r>
-      <w:proofErr w:type="gramEnd"/>
-      <w:r>
-        <w:rPr>
-          <w:sz w:val="22"/>
-        </w:rPr>
-        <w:t xml:space="preserve"> so I made sure </w:t>
+        <w:t xml:space="preserve">There are variations of Kruskal’s algorithm so I made sure </w:t>
       </w:r>
       <w:r>
         <w:rPr>
@@ -4086,55 +3806,13 @@
         <w:rPr>
           <w:sz w:val="22"/>
         </w:rPr>
-        <w:t xml:space="preserve">Following this I actually picked up watching an informative YouTube series about Kruskal’s algorithm from an individual called ‘Michael </w:t>
-      </w:r>
-      <w:proofErr w:type="spellStart"/>
-      <w:r>
-        <w:rPr>
-          <w:sz w:val="22"/>
-        </w:rPr>
-        <w:t>Sambol</w:t>
-      </w:r>
-      <w:proofErr w:type="spellEnd"/>
-      <w:r>
-        <w:rPr>
-          <w:sz w:val="22"/>
-        </w:rPr>
-        <w:t>’. This provided a through description of the algorithm and also went through multiple examples showing the steps of algorithm.</w:t>
-      </w:r>
-      <w:r>
-        <w:rPr>
-          <w:sz w:val="22"/>
-        </w:rPr>
-        <w:t xml:space="preserve"> This was the main algorithm I watched about this but there were more that were informative such as ‘</w:t>
-      </w:r>
-      <w:proofErr w:type="spellStart"/>
-      <w:r>
-        <w:rPr>
-          <w:sz w:val="22"/>
-        </w:rPr>
-        <w:t>Yusef</w:t>
-      </w:r>
-      <w:proofErr w:type="spellEnd"/>
-      <w:r>
-        <w:rPr>
-          <w:sz w:val="22"/>
-        </w:rPr>
-        <w:t xml:space="preserve"> </w:t>
-      </w:r>
-      <w:proofErr w:type="spellStart"/>
-      <w:r>
-        <w:rPr>
-          <w:sz w:val="22"/>
-        </w:rPr>
-        <w:t>Shakeel</w:t>
-      </w:r>
-      <w:proofErr w:type="spellEnd"/>
-      <w:r>
-        <w:rPr>
-          <w:sz w:val="22"/>
-        </w:rPr>
-        <w:t>’ and ‘University Academy’ series.</w:t>
+        <w:t>Following this I actually picked up watching an informative YouTube series about Kruskal’s algorithm from an individual called ‘Michael Sambol’. This provided a through description of the algorithm and also went through multiple examples showing the steps of algorithm.</w:t>
+      </w:r>
+      <w:r>
+        <w:rPr>
+          <w:sz w:val="22"/>
+        </w:rPr>
+        <w:t xml:space="preserve"> This was the main algorithm I watched about this but there were more that were informative such as ‘Yusef Shakeel’ and ‘University Academy’ series.</w:t>
       </w:r>
       <w:r>
         <w:rPr>
@@ -4220,21 +3898,7 @@
         <w:rPr>
           <w:sz w:val="22"/>
         </w:rPr>
-        <w:t xml:space="preserve">Kruskal’s Algorithm concept proved challenging to </w:t>
-      </w:r>
-      <w:proofErr w:type="gramStart"/>
-      <w:r>
-        <w:rPr>
-          <w:sz w:val="22"/>
-        </w:rPr>
-        <w:t>me</w:t>
-      </w:r>
-      <w:proofErr w:type="gramEnd"/>
-      <w:r>
-        <w:rPr>
-          <w:sz w:val="22"/>
-        </w:rPr>
-        <w:t xml:space="preserve"> so it dedicated more time than Dijkstra’s to fully grasp the understanding. This required me to watch various example and guide from Princeton course and YouTube. Upon doing this, I successfully </w:t>
+        <w:t xml:space="preserve">Kruskal’s Algorithm concept proved challenging to me so it dedicated more time than Dijkstra’s to fully grasp the understanding. This required me to watch various example and guide from Princeton course and YouTube. Upon doing this, I successfully </w:t>
       </w:r>
       <w:r>
         <w:rPr>
@@ -4313,7 +3977,6 @@
         </w:rPr>
         <w:t>November 15</w:t>
       </w:r>
-      <w:proofErr w:type="gramStart"/>
       <w:r>
         <w:rPr>
           <w:b/>
@@ -4342,15 +4005,7 @@
           <w:b/>
           <w:sz w:val="22"/>
         </w:rPr>
-        <w:t>–</w:t>
-      </w:r>
-      <w:proofErr w:type="gramEnd"/>
-      <w:r>
-        <w:rPr>
-          <w:b/>
-          <w:sz w:val="22"/>
-        </w:rPr>
-        <w:t xml:space="preserve"> November 20</w:t>
+        <w:t>– November 20</w:t>
       </w:r>
       <w:r>
         <w:rPr>
@@ -4563,21 +4218,7 @@
         <w:rPr>
           <w:sz w:val="22"/>
         </w:rPr>
-        <w:t xml:space="preserve">. </w:t>
-      </w:r>
-      <w:proofErr w:type="gramStart"/>
-      <w:r>
-        <w:rPr>
-          <w:sz w:val="22"/>
-        </w:rPr>
-        <w:t>Also</w:t>
-      </w:r>
-      <w:proofErr w:type="gramEnd"/>
-      <w:r>
-        <w:rPr>
-          <w:sz w:val="22"/>
-        </w:rPr>
-        <w:t xml:space="preserve"> with Prim’s Algorithm, Wikipedia has a good description and examples about it so that was a good resource.</w:t>
+        <w:t>. Also with Prim’s Algorithm, Wikipedia has a good description and examples about it so that was a good resource.</w:t>
       </w:r>
     </w:p>
     <w:p>
@@ -4692,7 +4333,6 @@
         </w:rPr>
         <w:t>November 20</w:t>
       </w:r>
-      <w:proofErr w:type="gramStart"/>
       <w:r>
         <w:rPr>
           <w:b/>
@@ -4721,15 +4361,7 @@
           <w:b/>
           <w:sz w:val="22"/>
         </w:rPr>
-        <w:t>–</w:t>
-      </w:r>
-      <w:proofErr w:type="gramEnd"/>
-      <w:r>
-        <w:rPr>
-          <w:b/>
-          <w:sz w:val="22"/>
-        </w:rPr>
-        <w:t xml:space="preserve"> November 30</w:t>
+        <w:t>– November 30</w:t>
       </w:r>
       <w:r>
         <w:rPr>
@@ -4957,19 +4589,11 @@
         </w:rPr>
         <w:t xml:space="preserve">After I made all the changes I want for the pseudocode, </w:t>
       </w:r>
-      <w:proofErr w:type="gramStart"/>
-      <w:r>
-        <w:rPr>
-          <w:sz w:val="22"/>
-        </w:rPr>
-        <w:t>It</w:t>
-      </w:r>
-      <w:proofErr w:type="gramEnd"/>
-      <w:r>
-        <w:rPr>
-          <w:sz w:val="22"/>
-        </w:rPr>
-        <w:t xml:space="preserve"> was time to slowly inte</w:t>
+      <w:r>
+        <w:rPr>
+          <w:sz w:val="22"/>
+        </w:rPr>
+        <w:t>It was time to slowly inte</w:t>
       </w:r>
       <w:r>
         <w:rPr>
@@ -5012,24 +4636,15 @@
           <w:i/>
           <w:sz w:val="22"/>
         </w:rPr>
+        <w:t xml:space="preserve"> allNeighboursIndex</w:t>
+      </w:r>
+      <w:r>
+        <w:rPr>
+          <w:i/>
+          <w:sz w:val="22"/>
+        </w:rPr>
         <w:t xml:space="preserve"> </w:t>
       </w:r>
-      <w:proofErr w:type="spellStart"/>
-      <w:r>
-        <w:rPr>
-          <w:i/>
-          <w:sz w:val="22"/>
-        </w:rPr>
-        <w:t>allNeighboursIndex</w:t>
-      </w:r>
-      <w:proofErr w:type="spellEnd"/>
-      <w:r>
-        <w:rPr>
-          <w:i/>
-          <w:sz w:val="22"/>
-        </w:rPr>
-        <w:t xml:space="preserve"> </w:t>
-      </w:r>
       <w:r>
         <w:rPr>
           <w:sz w:val="22"/>
@@ -5108,21 +4723,7 @@
         <w:rPr>
           <w:sz w:val="22"/>
         </w:rPr>
-        <w:t xml:space="preserve">and the sigma </w:t>
-      </w:r>
-      <w:proofErr w:type="gramStart"/>
-      <w:r>
-        <w:rPr>
-          <w:sz w:val="22"/>
-        </w:rPr>
-        <w:t>library</w:t>
-      </w:r>
-      <w:proofErr w:type="gramEnd"/>
-      <w:r>
-        <w:rPr>
-          <w:sz w:val="22"/>
-        </w:rPr>
-        <w:t xml:space="preserve"> but I am proud to say that I did manage to complete it. After some small manual testing </w:t>
+        <w:t xml:space="preserve">and the sigma library but I am proud to say that I did manage to complete it. After some small manual testing </w:t>
       </w:r>
       <w:r>
         <w:rPr>
@@ -5215,7 +4816,6 @@
         </w:rPr>
         <w:t>November 20</w:t>
       </w:r>
-      <w:proofErr w:type="gramStart"/>
       <w:r>
         <w:rPr>
           <w:b/>
@@ -5244,15 +4844,7 @@
           <w:b/>
           <w:sz w:val="22"/>
         </w:rPr>
-        <w:t>–</w:t>
-      </w:r>
-      <w:proofErr w:type="gramEnd"/>
-      <w:r>
-        <w:rPr>
-          <w:b/>
-          <w:sz w:val="22"/>
-        </w:rPr>
-        <w:t xml:space="preserve"> November 30</w:t>
+        <w:t>– November 30</w:t>
       </w:r>
       <w:r>
         <w:rPr>
@@ -5411,21 +5003,7 @@
         <w:rPr>
           <w:sz w:val="22"/>
         </w:rPr>
-        <w:t xml:space="preserve">the Tree was more efficient and I personally thought it looked </w:t>
-      </w:r>
-      <w:proofErr w:type="gramStart"/>
-      <w:r>
-        <w:rPr>
-          <w:sz w:val="22"/>
-        </w:rPr>
-        <w:t>cleaner</w:t>
-      </w:r>
-      <w:proofErr w:type="gramEnd"/>
-      <w:r>
-        <w:rPr>
-          <w:sz w:val="22"/>
-        </w:rPr>
-        <w:t xml:space="preserve"> so I decided to go for that. With that being confirmed, I then went to look at more Tree </w:t>
+        <w:t xml:space="preserve">the Tree was more efficient and I personally thought it looked cleaner so I decided to go for that. With that being confirmed, I then went to look at more Tree </w:t>
       </w:r>
       <w:r>
         <w:rPr>
@@ -5461,21 +5039,7 @@
         <w:rPr>
           <w:sz w:val="22"/>
         </w:rPr>
-        <w:t xml:space="preserve">the data structure Tree is not part of core </w:t>
-      </w:r>
-      <w:proofErr w:type="gramStart"/>
-      <w:r>
-        <w:rPr>
-          <w:sz w:val="22"/>
-        </w:rPr>
-        <w:t>JavaScript</w:t>
-      </w:r>
-      <w:proofErr w:type="gramEnd"/>
-      <w:r>
-        <w:rPr>
-          <w:sz w:val="22"/>
-        </w:rPr>
-        <w:t xml:space="preserve"> so I had to use an external library. This required more investigation and time to get used to.</w:t>
+        <w:t>the data structure Tree is not part of core JavaScript so I had to use an external library. This required more investigation and time to get used to.</w:t>
       </w:r>
       <w:r>
         <w:rPr>
@@ -5610,7 +5174,6 @@
         </w:rPr>
         <w:t>November 20</w:t>
       </w:r>
-      <w:proofErr w:type="gramStart"/>
       <w:r>
         <w:rPr>
           <w:b/>
@@ -5639,15 +5202,7 @@
           <w:b/>
           <w:sz w:val="22"/>
         </w:rPr>
-        <w:t>–</w:t>
-      </w:r>
-      <w:proofErr w:type="gramEnd"/>
-      <w:r>
-        <w:rPr>
-          <w:b/>
-          <w:sz w:val="22"/>
-        </w:rPr>
-        <w:t xml:space="preserve"> November 30</w:t>
+        <w:t>– November 30</w:t>
       </w:r>
       <w:r>
         <w:rPr>
@@ -6903,21 +6458,7 @@
         <w:rPr>
           <w:sz w:val="22"/>
         </w:rPr>
-        <w:t xml:space="preserve">I also opened up my application to </w:t>
-      </w:r>
-      <w:proofErr w:type="gramStart"/>
-      <w:r>
-        <w:rPr>
-          <w:sz w:val="22"/>
-        </w:rPr>
-        <w:t>other</w:t>
-      </w:r>
-      <w:proofErr w:type="gramEnd"/>
-      <w:r>
-        <w:rPr>
-          <w:sz w:val="22"/>
-        </w:rPr>
-        <w:t xml:space="preserve"> so they can have a first look of the application.</w:t>
+        <w:t>I also opened up my application to other so they can have a first look of the application.</w:t>
       </w:r>
       <w:r>
         <w:rPr>
@@ -7524,21 +7065,7 @@
         <w:rPr>
           <w:sz w:val="22"/>
         </w:rPr>
-        <w:t xml:space="preserve">This was a commonly requested feature that I had from users who were looking at the application. The problem was that if a user draws a whole graph and wants to eradicate it and start again, they have to manually remove every node and edge one by one. </w:t>
-      </w:r>
-      <w:proofErr w:type="gramStart"/>
-      <w:r>
-        <w:rPr>
-          <w:sz w:val="22"/>
-        </w:rPr>
-        <w:t>So</w:t>
-      </w:r>
-      <w:proofErr w:type="gramEnd"/>
-      <w:r>
-        <w:rPr>
-          <w:sz w:val="22"/>
-        </w:rPr>
-        <w:t xml:space="preserve"> a helpful feature would be to have a clear graph button which will erase everything in one action.</w:t>
+        <w:t>This was a commonly requested feature that I had from users who were looking at the application. The problem was that if a user draws a whole graph and wants to eradicate it and start again, they have to manually remove every node and edge one by one. So a helpful feature would be to have a clear graph button which will erase everything in one action.</w:t>
       </w:r>
     </w:p>
     <w:p>
@@ -7745,61 +7272,37 @@
           <w:sz w:val="22"/>
         </w:rPr>
       </w:pPr>
-      <w:proofErr w:type="spellStart"/>
-      <w:r>
-        <w:rPr>
-          <w:sz w:val="22"/>
-        </w:rPr>
-        <w:t>nodeId</w:t>
-      </w:r>
-      <w:proofErr w:type="spellEnd"/>
-      <w:r>
-        <w:rPr>
-          <w:sz w:val="22"/>
-        </w:rPr>
-        <w:t>: 0</w:t>
-      </w:r>
-    </w:p>
-    <w:p>
-      <w:pPr>
-        <w:rPr>
-          <w:sz w:val="22"/>
-        </w:rPr>
-      </w:pPr>
-      <w:proofErr w:type="spellStart"/>
-      <w:r>
-        <w:rPr>
-          <w:sz w:val="22"/>
-        </w:rPr>
-        <w:t>xCoordinate</w:t>
-      </w:r>
-      <w:proofErr w:type="spellEnd"/>
-      <w:r>
-        <w:rPr>
-          <w:sz w:val="22"/>
-        </w:rPr>
-        <w:t>: 0</w:t>
-      </w:r>
-    </w:p>
-    <w:p>
-      <w:pPr>
-        <w:rPr>
-          <w:sz w:val="22"/>
-        </w:rPr>
-      </w:pPr>
-      <w:proofErr w:type="spellStart"/>
-      <w:r>
-        <w:rPr>
-          <w:sz w:val="22"/>
-        </w:rPr>
-        <w:t>yCoordinate</w:t>
-      </w:r>
-      <w:proofErr w:type="spellEnd"/>
-      <w:r>
-        <w:rPr>
-          <w:sz w:val="22"/>
-        </w:rPr>
-        <w:t>: 1</w:t>
+      <w:r>
+        <w:rPr>
+          <w:sz w:val="22"/>
+        </w:rPr>
+        <w:t>nodeId: 0</w:t>
+      </w:r>
+    </w:p>
+    <w:p>
+      <w:pPr>
+        <w:rPr>
+          <w:sz w:val="22"/>
+        </w:rPr>
+      </w:pPr>
+      <w:r>
+        <w:rPr>
+          <w:sz w:val="22"/>
+        </w:rPr>
+        <w:t>xCoordinate: 0</w:t>
+      </w:r>
+    </w:p>
+    <w:p>
+      <w:pPr>
+        <w:rPr>
+          <w:sz w:val="22"/>
+        </w:rPr>
+      </w:pPr>
+      <w:r>
+        <w:rPr>
+          <w:sz w:val="22"/>
+        </w:rPr>
+        <w:t>yCoordinate: 1</w:t>
       </w:r>
     </w:p>
     <w:p>
@@ -7821,61 +7324,37 @@
           <w:sz w:val="22"/>
         </w:rPr>
       </w:pPr>
-      <w:proofErr w:type="spellStart"/>
-      <w:r>
-        <w:rPr>
-          <w:sz w:val="22"/>
-        </w:rPr>
-        <w:t>nodeId</w:t>
-      </w:r>
-      <w:proofErr w:type="spellEnd"/>
-      <w:r>
-        <w:rPr>
-          <w:sz w:val="22"/>
-        </w:rPr>
-        <w:t>: 0</w:t>
-      </w:r>
-    </w:p>
-    <w:p>
-      <w:pPr>
-        <w:rPr>
-          <w:sz w:val="22"/>
-        </w:rPr>
-      </w:pPr>
-      <w:proofErr w:type="spellStart"/>
-      <w:r>
-        <w:rPr>
-          <w:sz w:val="22"/>
-        </w:rPr>
-        <w:t>xCoordinate</w:t>
-      </w:r>
-      <w:proofErr w:type="spellEnd"/>
-      <w:r>
-        <w:rPr>
-          <w:sz w:val="22"/>
-        </w:rPr>
-        <w:t>: 0</w:t>
-      </w:r>
-    </w:p>
-    <w:p>
-      <w:pPr>
-        <w:rPr>
-          <w:sz w:val="22"/>
-        </w:rPr>
-      </w:pPr>
-      <w:proofErr w:type="spellStart"/>
-      <w:r>
-        <w:rPr>
-          <w:sz w:val="22"/>
-        </w:rPr>
-        <w:t>yCoordinate</w:t>
-      </w:r>
-      <w:proofErr w:type="spellEnd"/>
-      <w:r>
-        <w:rPr>
-          <w:sz w:val="22"/>
-        </w:rPr>
-        <w:t>: 1</w:t>
+      <w:r>
+        <w:rPr>
+          <w:sz w:val="22"/>
+        </w:rPr>
+        <w:t>nodeId: 0</w:t>
+      </w:r>
+    </w:p>
+    <w:p>
+      <w:pPr>
+        <w:rPr>
+          <w:sz w:val="22"/>
+        </w:rPr>
+      </w:pPr>
+      <w:r>
+        <w:rPr>
+          <w:sz w:val="22"/>
+        </w:rPr>
+        <w:t>xCoordinate: 0</w:t>
+      </w:r>
+    </w:p>
+    <w:p>
+      <w:pPr>
+        <w:rPr>
+          <w:sz w:val="22"/>
+        </w:rPr>
+      </w:pPr>
+      <w:r>
+        <w:rPr>
+          <w:sz w:val="22"/>
+        </w:rPr>
+        <w:t>yCoordinate: 1</w:t>
       </w:r>
     </w:p>
     <w:p>
@@ -7910,40 +7389,24 @@
           <w:sz w:val="22"/>
         </w:rPr>
       </w:pPr>
-      <w:proofErr w:type="spellStart"/>
-      <w:r>
-        <w:rPr>
-          <w:sz w:val="22"/>
-        </w:rPr>
-        <w:t>sourceNodeId</w:t>
-      </w:r>
-      <w:proofErr w:type="spellEnd"/>
-      <w:r>
-        <w:rPr>
-          <w:sz w:val="22"/>
-        </w:rPr>
-        <w:t>: 0,</w:t>
-      </w:r>
-    </w:p>
-    <w:p>
-      <w:pPr>
-        <w:rPr>
-          <w:sz w:val="22"/>
-        </w:rPr>
-      </w:pPr>
-      <w:proofErr w:type="spellStart"/>
-      <w:r>
-        <w:rPr>
-          <w:sz w:val="22"/>
-        </w:rPr>
-        <w:t>destNodeId</w:t>
-      </w:r>
-      <w:proofErr w:type="spellEnd"/>
-      <w:r>
-        <w:rPr>
-          <w:sz w:val="22"/>
-        </w:rPr>
-        <w:t>: 1,</w:t>
+      <w:r>
+        <w:rPr>
+          <w:sz w:val="22"/>
+        </w:rPr>
+        <w:t>sourceNodeId: 0,</w:t>
+      </w:r>
+    </w:p>
+    <w:p>
+      <w:pPr>
+        <w:rPr>
+          <w:sz w:val="22"/>
+        </w:rPr>
+      </w:pPr>
+      <w:r>
+        <w:rPr>
+          <w:sz w:val="22"/>
+        </w:rPr>
+        <w:t>destNodeId: 1,</w:t>
       </w:r>
     </w:p>
     <w:p>
@@ -7989,21 +7452,7 @@
         <w:rPr>
           <w:sz w:val="22"/>
         </w:rPr>
-        <w:t xml:space="preserve">This required me to make multiple changes to the application. I had to first make a backend controller </w:t>
-      </w:r>
-      <w:proofErr w:type="spellStart"/>
-      <w:r>
-        <w:rPr>
-          <w:sz w:val="22"/>
-        </w:rPr>
-        <w:t>nodeJS</w:t>
-      </w:r>
-      <w:proofErr w:type="spellEnd"/>
-      <w:r>
-        <w:rPr>
-          <w:sz w:val="22"/>
-        </w:rPr>
-        <w:t xml:space="preserve"> file to accept the JSON input. This then also required me to make a mapper which changed the textual information from the input into node and edge objects that will be displayed on the screen. </w:t>
+        <w:t xml:space="preserve">This required me to make multiple changes to the application. I had to first make a backend controller nodeJS file to accept the JSON input. This then also required me to make a mapper which changed the textual information from the input into node and edge objects that will be displayed on the screen. </w:t>
       </w:r>
       <w:r>
         <w:rPr>
@@ -8161,21 +7610,7 @@
         <w:rPr>
           <w:sz w:val="22"/>
         </w:rPr>
-        <w:t xml:space="preserve">This did actually take longer than expected as I had some issues trying to convert the textual information into objects. However, after reading more about various JavaScript topics such as pointers and objects, I sufficiently was able to accomplish this task. </w:t>
-      </w:r>
-      <w:proofErr w:type="gramStart"/>
-      <w:r>
-        <w:rPr>
-          <w:sz w:val="22"/>
-        </w:rPr>
-        <w:t>So</w:t>
-      </w:r>
-      <w:proofErr w:type="gramEnd"/>
-      <w:r>
-        <w:rPr>
-          <w:sz w:val="22"/>
-        </w:rPr>
-        <w:t xml:space="preserve"> I am pleased about that. Another issue that did take slightly longer than expected was the </w:t>
+        <w:t xml:space="preserve">This did actually take longer than expected as I had some issues trying to convert the textual information into objects. However, after reading more about various JavaScript topics such as pointers and objects, I sufficiently was able to accomplish this task. So I am pleased about that. Another issue that did take slightly longer than expected was the </w:t>
       </w:r>
       <w:r>
         <w:rPr>
@@ -8660,21 +8095,7 @@
         <w:rPr>
           <w:sz w:val="22"/>
         </w:rPr>
-        <w:t xml:space="preserve"> This then had to be linked with the other pages in the </w:t>
-      </w:r>
-      <w:proofErr w:type="spellStart"/>
-      <w:r>
-        <w:rPr>
-          <w:sz w:val="22"/>
-        </w:rPr>
-        <w:t>NodeJs</w:t>
-      </w:r>
-      <w:proofErr w:type="spellEnd"/>
-      <w:r>
-        <w:rPr>
-          <w:sz w:val="22"/>
-        </w:rPr>
-        <w:t xml:space="preserve"> side, so I spent significant time working on the back-end side of the website configuring this.</w:t>
+        <w:t xml:space="preserve"> This then had to be linked with the other pages in the NodeJs side, so I spent significant time working on the back-end side of the website configuring this.</w:t>
       </w:r>
       <w:r>
         <w:rPr>
@@ -8750,21 +8171,7 @@
         <w:rPr>
           <w:sz w:val="22"/>
         </w:rPr>
-        <w:t xml:space="preserve">Similarly, to the procedure of choosing a colour scheme, this task also entailed of researching other website for ideas. The difference of this was that I did actually have a set plan of what I want to </w:t>
-      </w:r>
-      <w:proofErr w:type="gramStart"/>
-      <w:r>
-        <w:rPr>
-          <w:sz w:val="22"/>
-        </w:rPr>
-        <w:t>buttons</w:t>
-      </w:r>
-      <w:proofErr w:type="gramEnd"/>
-      <w:r>
-        <w:rPr>
-          <w:sz w:val="22"/>
-        </w:rPr>
-        <w:t xml:space="preserve"> and text boxes to look like. So, this made the task actually </w:t>
+        <w:t xml:space="preserve">Similarly, to the procedure of choosing a colour scheme, this task also entailed of researching other website for ideas. The difference of this was that I did actually have a set plan of what I want to buttons and text boxes to look like. So, this made the task actually </w:t>
       </w:r>
       <w:r>
         <w:rPr>
@@ -8957,7 +8364,6 @@
         </w:rPr>
         <w:t>11</w:t>
       </w:r>
-      <w:proofErr w:type="gramStart"/>
       <w:r>
         <w:rPr>
           <w:b/>
@@ -8984,15 +8390,7 @@
           <w:b/>
           <w:sz w:val="22"/>
         </w:rPr>
-        <w:t xml:space="preserve"> February</w:t>
-      </w:r>
-      <w:proofErr w:type="gramEnd"/>
-      <w:r>
-        <w:rPr>
-          <w:b/>
-          <w:sz w:val="22"/>
-        </w:rPr>
-        <w:t xml:space="preserve"> – 17</w:t>
+        <w:t xml:space="preserve"> February – 17</w:t>
       </w:r>
       <w:r>
         <w:rPr>
@@ -9318,21 +8716,7 @@
         <w:rPr>
           <w:sz w:val="22"/>
         </w:rPr>
-        <w:t xml:space="preserve">They can also optionally go back or skip steps if they want to. With this feature I was require sitting down and carefully think about the logic I wanted to implement I had to open all the files in the teacher folder and enhance them to include functions </w:t>
-      </w:r>
-      <w:proofErr w:type="gramStart"/>
-      <w:r>
-        <w:rPr>
-          <w:sz w:val="22"/>
-        </w:rPr>
-        <w:t>rewind(</w:t>
-      </w:r>
-      <w:proofErr w:type="gramEnd"/>
-      <w:r>
-        <w:rPr>
-          <w:sz w:val="22"/>
-        </w:rPr>
-        <w:t>) and forward(). With creation of buttons similar to the start/pause, when clicked</w:t>
+        <w:t>They can also optionally go back or skip steps if they want to. With this feature I was require sitting down and carefully think about the logic I wanted to implement I had to open all the files in the teacher folder and enhance them to include functions rewind() and forward(). With creation of buttons similar to the start/pause, when clicked</w:t>
       </w:r>
       <w:r>
         <w:rPr>
@@ -9406,21 +8790,7 @@
         <w:rPr>
           <w:sz w:val="22"/>
         </w:rPr>
-        <w:t xml:space="preserve">This feature is low effort technically speaking however it required a lot of time experimenting creatively to provide the best solution. What I wanted to improve in this feature is the position of the textual teacher output. Right now, it is just in the bottom left corner which I want to improve on. I firstly change the font colour to a more appealing </w:t>
-      </w:r>
-      <w:proofErr w:type="gramStart"/>
-      <w:r>
-        <w:rPr>
-          <w:sz w:val="22"/>
-        </w:rPr>
-        <w:t>look</w:t>
-      </w:r>
-      <w:proofErr w:type="gramEnd"/>
-      <w:r>
-        <w:rPr>
-          <w:sz w:val="22"/>
-        </w:rPr>
-        <w:t xml:space="preserve"> so it matches the theme of the website. After, I just sat down thinking about the best way to position the text to make it easiest to read as possible.</w:t>
+        <w:t>This feature is low effort technically speaking however it required a lot of time experimenting creatively to provide the best solution. What I wanted to improve in this feature is the position of the textual teacher output. Right now, it is just in the bottom left corner which I want to improve on. I firstly change the font colour to a more appealing look so it matches the theme of the website. After, I just sat down thinking about the best way to position the text to make it easiest to read as possible.</w:t>
       </w:r>
       <w:r>
         <w:rPr>
@@ -9927,49 +9297,7 @@
         <w:rPr>
           <w:sz w:val="22"/>
         </w:rPr>
-        <w:t xml:space="preserve">There also has to be changes to files </w:t>
-      </w:r>
-      <w:proofErr w:type="spellStart"/>
-      <w:r>
-        <w:rPr>
-          <w:sz w:val="22"/>
-        </w:rPr>
-        <w:t>dijkstraTeacher</w:t>
-      </w:r>
-      <w:proofErr w:type="spellEnd"/>
-      <w:r>
-        <w:rPr>
-          <w:sz w:val="22"/>
-        </w:rPr>
-        <w:t xml:space="preserve">, </w:t>
-      </w:r>
-      <w:proofErr w:type="spellStart"/>
-      <w:r>
-        <w:rPr>
-          <w:sz w:val="22"/>
-        </w:rPr>
-        <w:t>kruskalTeacher</w:t>
-      </w:r>
-      <w:proofErr w:type="spellEnd"/>
-      <w:r>
-        <w:rPr>
-          <w:sz w:val="22"/>
-        </w:rPr>
-        <w:t xml:space="preserve"> and </w:t>
-      </w:r>
-      <w:proofErr w:type="spellStart"/>
-      <w:r>
-        <w:rPr>
-          <w:sz w:val="22"/>
-        </w:rPr>
-        <w:t>primsTeacher</w:t>
-      </w:r>
-      <w:proofErr w:type="spellEnd"/>
-      <w:r>
-        <w:rPr>
-          <w:sz w:val="22"/>
-        </w:rPr>
-        <w:t xml:space="preserve">. </w:t>
+        <w:t xml:space="preserve">There also has to be changes to files dijkstraTeacher, kruskalTeacher and primsTeacher. </w:t>
       </w:r>
       <w:r>
         <w:rPr>
@@ -10132,21 +9460,7 @@
         <w:rPr>
           <w:sz w:val="22"/>
         </w:rPr>
-        <w:t xml:space="preserve">This was a small change that I wanted to do in just for the title intro text. I wanted to play around with various styles and fonts to make it as attractive as possible. </w:t>
-      </w:r>
-      <w:proofErr w:type="gramStart"/>
-      <w:r>
-        <w:rPr>
-          <w:sz w:val="22"/>
-        </w:rPr>
-        <w:t>So</w:t>
-      </w:r>
-      <w:proofErr w:type="gramEnd"/>
-      <w:r>
-        <w:rPr>
-          <w:sz w:val="22"/>
-        </w:rPr>
-        <w:t xml:space="preserve"> I did some self-evaluation just to see what suited the application the most.</w:t>
+        <w:t>This was a small change that I wanted to do in just for the title intro text. I wanted to play around with various styles and fonts to make it as attractive as possible. So I did some self-evaluation just to see what suited the application the most.</w:t>
       </w:r>
     </w:p>
     <w:p>
@@ -10264,39 +9578,264 @@
           <w:u w:val="single"/>
         </w:rPr>
       </w:pPr>
+      <w:r>
+        <w:rPr>
+          <w:b/>
+          <w:sz w:val="22"/>
+          <w:u w:val="single"/>
+        </w:rPr>
+        <w:lastRenderedPageBreak/>
+        <w:t>Reflection</w:t>
+      </w:r>
+    </w:p>
+    <w:p>
+      <w:pPr>
+        <w:rPr>
+          <w:b/>
+          <w:sz w:val="22"/>
+          <w:u w:val="single"/>
+        </w:rPr>
+      </w:pPr>
+    </w:p>
+    <w:p>
+      <w:pPr>
+        <w:rPr>
+          <w:sz w:val="22"/>
+        </w:rPr>
+      </w:pPr>
+      <w:r>
+        <w:rPr>
+          <w:sz w:val="22"/>
+        </w:rPr>
+        <w:t>Another successful week, I had many deadlines in other modules, so I have to divert more hours there however I did complete all my goals that I wanted to accomplish. Notable events were that getting the speed adjustment feature to completely work bug free took some time. Website such as Stack Overflow helped a lot in this regard.</w:t>
+      </w:r>
+    </w:p>
+    <w:p>
+      <w:pPr>
+        <w:rPr>
+          <w:sz w:val="22"/>
+        </w:rPr>
+      </w:pPr>
+    </w:p>
+    <w:p>
+      <w:pPr>
+        <w:rPr>
+          <w:sz w:val="22"/>
+        </w:rPr>
+      </w:pPr>
+    </w:p>
+    <w:p>
+      <w:pPr>
+        <w:jc w:val="center"/>
+        <w:rPr>
+          <w:b/>
+          <w:sz w:val="22"/>
+        </w:rPr>
+      </w:pPr>
+      <w:r>
+        <w:rPr>
+          <w:b/>
+          <w:sz w:val="22"/>
+        </w:rPr>
+        <w:t>Sprint 5</w:t>
+      </w:r>
+    </w:p>
+    <w:p>
+      <w:pPr>
+        <w:jc w:val="center"/>
+        <w:rPr>
+          <w:b/>
+          <w:sz w:val="22"/>
+        </w:rPr>
+      </w:pPr>
+      <w:r>
+        <w:rPr>
+          <w:b/>
+          <w:sz w:val="22"/>
+        </w:rPr>
+        <w:t>24</w:t>
+      </w:r>
+      <w:r>
+        <w:rPr>
+          <w:b/>
+          <w:sz w:val="22"/>
+          <w:vertAlign w:val="superscript"/>
+        </w:rPr>
+        <w:t>t</w:t>
+      </w:r>
+      <w:r>
+        <w:rPr>
+          <w:sz w:val="22"/>
+          <w:vertAlign w:val="superscript"/>
+        </w:rPr>
+        <w:t>h</w:t>
+      </w:r>
+      <w:r>
+        <w:rPr>
+          <w:sz w:val="22"/>
+        </w:rPr>
+        <w:t xml:space="preserve"> </w:t>
+      </w:r>
+      <w:r>
+        <w:rPr>
+          <w:b/>
+          <w:sz w:val="22"/>
+        </w:rPr>
+        <w:t xml:space="preserve">February – </w:t>
+      </w:r>
+      <w:r>
+        <w:rPr>
+          <w:b/>
+          <w:sz w:val="22"/>
+        </w:rPr>
+        <w:t>3</w:t>
+      </w:r>
+      <w:r>
+        <w:rPr>
+          <w:b/>
+          <w:sz w:val="22"/>
+          <w:vertAlign w:val="superscript"/>
+        </w:rPr>
+        <w:t>rd</w:t>
+      </w:r>
+      <w:r>
+        <w:rPr>
+          <w:b/>
+          <w:sz w:val="22"/>
+        </w:rPr>
+        <w:t xml:space="preserve"> March</w:t>
+      </w:r>
+    </w:p>
+    <w:p>
+      <w:pPr>
+        <w:jc w:val="center"/>
+        <w:rPr>
+          <w:b/>
+          <w:sz w:val="22"/>
+        </w:rPr>
+      </w:pPr>
+    </w:p>
+    <w:p>
+      <w:pPr>
+        <w:rPr>
+          <w:b/>
+          <w:sz w:val="22"/>
+          <w:u w:val="single"/>
+        </w:rPr>
+      </w:pPr>
+      <w:r>
+        <w:rPr>
+          <w:b/>
+          <w:sz w:val="22"/>
+          <w:u w:val="single"/>
+        </w:rPr>
+        <w:t>Plan</w:t>
+      </w:r>
+    </w:p>
+    <w:p>
+      <w:pPr>
+        <w:rPr>
+          <w:b/>
+          <w:sz w:val="22"/>
+          <w:u w:val="single"/>
+        </w:rPr>
+      </w:pPr>
+    </w:p>
+    <w:p>
+      <w:pPr>
+        <w:rPr>
+          <w:sz w:val="22"/>
+        </w:rPr>
+      </w:pPr>
+      <w:r>
+        <w:rPr>
+          <w:sz w:val="22"/>
+        </w:rPr>
+        <w:t xml:space="preserve">This final week will be to finalise all UI enhancements and push them any remaining tasks into March if necessary. </w:t>
+      </w:r>
       <w:bookmarkStart w:id="0" w:name="_GoBack"/>
       <w:bookmarkEnd w:id="0"/>
-      <w:r>
-        <w:rPr>
-          <w:b/>
-          <w:sz w:val="22"/>
-          <w:u w:val="single"/>
-        </w:rPr>
-        <w:lastRenderedPageBreak/>
+    </w:p>
+    <w:p>
+      <w:pPr>
+        <w:rPr>
+          <w:sz w:val="22"/>
+        </w:rPr>
+      </w:pPr>
+    </w:p>
+    <w:p>
+      <w:pPr>
+        <w:rPr>
+          <w:sz w:val="22"/>
+        </w:rPr>
+      </w:pPr>
+    </w:p>
+    <w:p>
+      <w:pPr>
+        <w:rPr>
+          <w:sz w:val="22"/>
+        </w:rPr>
+      </w:pPr>
+    </w:p>
+    <w:p>
+      <w:pPr>
+        <w:rPr>
+          <w:b/>
+          <w:sz w:val="22"/>
+          <w:u w:val="single"/>
+        </w:rPr>
+      </w:pPr>
+    </w:p>
+    <w:p>
+      <w:pPr>
+        <w:rPr>
+          <w:b/>
+          <w:sz w:val="22"/>
+          <w:u w:val="single"/>
+        </w:rPr>
+      </w:pPr>
+      <w:r>
+        <w:rPr>
+          <w:b/>
+          <w:sz w:val="22"/>
+          <w:u w:val="single"/>
+        </w:rPr>
+        <w:t>Action</w:t>
+      </w:r>
+    </w:p>
+    <w:p>
+      <w:pPr>
+        <w:rPr>
+          <w:b/>
+          <w:sz w:val="22"/>
+          <w:u w:val="single"/>
+        </w:rPr>
+      </w:pPr>
+    </w:p>
+    <w:p>
+      <w:pPr>
+        <w:rPr>
+          <w:b/>
+          <w:sz w:val="22"/>
+          <w:u w:val="single"/>
+        </w:rPr>
+      </w:pPr>
+      <w:r>
+        <w:rPr>
+          <w:b/>
+          <w:sz w:val="22"/>
+          <w:u w:val="single"/>
+        </w:rPr>
         <w:t>Reflection</w:t>
       </w:r>
     </w:p>
     <w:p>
       <w:pPr>
-        <w:rPr>
-          <w:b/>
-          <w:sz w:val="22"/>
-          <w:u w:val="single"/>
-        </w:rPr>
-      </w:pPr>
-    </w:p>
-    <w:p>
-      <w:pPr>
-        <w:rPr>
-          <w:sz w:val="22"/>
-        </w:rPr>
-      </w:pPr>
-      <w:r>
-        <w:rPr>
-          <w:sz w:val="22"/>
-        </w:rPr>
-        <w:t>Another successful week, I had many deadlines in other modules, so I have to divert more hours there however I did complete all my goals that I wanted to accomplish. Notable events were that getting the speed adjustment feature to completely work bug free took some time. Website such as Stack Overflow helped a lot in this regard.</w:t>
-      </w:r>
+        <w:jc w:val="center"/>
+        <w:rPr>
+          <w:sz w:val="22"/>
+        </w:rPr>
+      </w:pPr>
     </w:p>
     <w:sectPr>
       <w:pgSz w:w="11900" w:h="16840"/>
@@ -11011,7 +10550,7 @@
 </file>
 
 <file path=customXml/itemProps1.xml><?xml version="1.0" encoding="utf-8"?>
-<ds:datastoreItem xmlns:ds="http://schemas.openxmlformats.org/officeDocument/2006/customXml" ds:itemID="{1D0E5BA2-12B4-4844-94C7-9773F7AB3D5E}">
+<ds:datastoreItem xmlns:ds="http://schemas.openxmlformats.org/officeDocument/2006/customXml" ds:itemID="{5A1E63B2-3298-724A-947D-BE3FBF5F5039}">
   <ds:schemaRefs>
     <ds:schemaRef ds:uri="http://schemas.openxmlformats.org/officeDocument/2006/bibliography"/>
   </ds:schemaRefs>

</xml_diff>

<commit_message>
BEfore open day work
</commit_message>
<xml_diff>
--- a/Graph Algorithm Tool Logbook.docx
+++ b/Graph Algorithm Tool Logbook.docx
@@ -9753,89 +9753,556 @@
         </w:rPr>
         <w:t xml:space="preserve">This final week will be to finalise all UI enhancements and push them any remaining tasks into March if necessary. </w:t>
       </w:r>
+    </w:p>
+    <w:p>
+      <w:pPr>
+        <w:rPr>
+          <w:sz w:val="22"/>
+        </w:rPr>
+      </w:pPr>
+    </w:p>
+    <w:p>
+      <w:pPr>
+        <w:rPr>
+          <w:sz w:val="22"/>
+        </w:rPr>
+      </w:pPr>
+      <w:r>
+        <w:rPr>
+          <w:sz w:val="22"/>
+        </w:rPr>
+        <w:t>Get feedback on the teacher text and textual improvements</w:t>
+      </w:r>
+      <w:r>
+        <w:rPr>
+          <w:sz w:val="22"/>
+        </w:rPr>
+        <w:t>.</w:t>
+      </w:r>
+      <w:r>
+        <w:rPr>
+          <w:sz w:val="22"/>
+        </w:rPr>
+        <w:t xml:space="preserve"> (5 hours)</w:t>
+      </w:r>
+    </w:p>
+    <w:p>
+      <w:pPr>
+        <w:rPr>
+          <w:sz w:val="22"/>
+        </w:rPr>
+      </w:pPr>
+      <w:r>
+        <w:rPr>
+          <w:sz w:val="22"/>
+        </w:rPr>
+        <w:t>Create border around text and make it moveable and resizable</w:t>
+      </w:r>
+      <w:r>
+        <w:rPr>
+          <w:sz w:val="22"/>
+        </w:rPr>
+        <w:t>.</w:t>
+      </w:r>
+      <w:r>
+        <w:rPr>
+          <w:sz w:val="22"/>
+        </w:rPr>
+        <w:t xml:space="preserve"> (4 hours)</w:t>
+      </w:r>
+    </w:p>
+    <w:p>
+      <w:pPr>
+        <w:rPr>
+          <w:sz w:val="22"/>
+        </w:rPr>
+      </w:pPr>
+      <w:r>
+        <w:rPr>
+          <w:sz w:val="22"/>
+        </w:rPr>
+        <w:t>M</w:t>
+      </w:r>
+      <w:r>
+        <w:rPr>
+          <w:sz w:val="22"/>
+        </w:rPr>
+        <w:t>ake text border moveable and resizable.</w:t>
+      </w:r>
+    </w:p>
+    <w:p>
+      <w:pPr>
+        <w:rPr>
+          <w:sz w:val="22"/>
+        </w:rPr>
+      </w:pPr>
+      <w:r>
+        <w:rPr>
+          <w:sz w:val="22"/>
+        </w:rPr>
+        <w:t>Highlight on change</w:t>
+      </w:r>
+      <w:r>
+        <w:rPr>
+          <w:sz w:val="22"/>
+        </w:rPr>
+        <w:t>.</w:t>
+      </w:r>
+    </w:p>
+    <w:p>
+      <w:pPr>
+        <w:rPr>
+          <w:sz w:val="22"/>
+        </w:rPr>
+      </w:pPr>
+      <w:r>
+        <w:rPr>
+          <w:sz w:val="22"/>
+        </w:rPr>
+        <w:t>Reposition random graph button to a more suitable position</w:t>
+      </w:r>
+      <w:r>
+        <w:rPr>
+          <w:sz w:val="22"/>
+        </w:rPr>
+        <w:t>.</w:t>
+      </w:r>
+      <w:r>
+        <w:rPr>
+          <w:sz w:val="22"/>
+        </w:rPr>
+        <w:t xml:space="preserve"> (30 minutes)</w:t>
+      </w:r>
+    </w:p>
+    <w:p>
+      <w:pPr>
+        <w:rPr>
+          <w:b/>
+          <w:sz w:val="22"/>
+          <w:u w:val="single"/>
+        </w:rPr>
+      </w:pPr>
+    </w:p>
+    <w:p>
+      <w:pPr>
+        <w:rPr>
+          <w:b/>
+          <w:sz w:val="22"/>
+          <w:u w:val="single"/>
+        </w:rPr>
+      </w:pPr>
+      <w:r>
+        <w:rPr>
+          <w:b/>
+          <w:sz w:val="22"/>
+          <w:u w:val="single"/>
+        </w:rPr>
+        <w:t>Action</w:t>
+      </w:r>
+    </w:p>
+    <w:p>
+      <w:pPr>
+        <w:rPr>
+          <w:b/>
+          <w:sz w:val="22"/>
+          <w:u w:val="single"/>
+        </w:rPr>
+      </w:pPr>
+    </w:p>
+    <w:p>
+      <w:pPr>
+        <w:rPr>
+          <w:sz w:val="22"/>
+          <w:u w:val="single"/>
+        </w:rPr>
+      </w:pPr>
+      <w:r>
+        <w:rPr>
+          <w:sz w:val="22"/>
+          <w:u w:val="single"/>
+        </w:rPr>
+        <w:t xml:space="preserve">Create </w:t>
+      </w:r>
+      <w:r>
+        <w:rPr>
+          <w:sz w:val="22"/>
+          <w:u w:val="single"/>
+        </w:rPr>
+        <w:t>shadow</w:t>
+      </w:r>
+      <w:r>
+        <w:rPr>
+          <w:sz w:val="22"/>
+          <w:u w:val="single"/>
+        </w:rPr>
+        <w:t xml:space="preserve"> around text</w:t>
+      </w:r>
+      <w:r>
+        <w:rPr>
+          <w:sz w:val="22"/>
+          <w:u w:val="single"/>
+        </w:rPr>
+        <w:t xml:space="preserve"> container</w:t>
+      </w:r>
+      <w:r>
+        <w:rPr>
+          <w:sz w:val="22"/>
+          <w:u w:val="single"/>
+        </w:rPr>
+        <w:t xml:space="preserve"> </w:t>
+      </w:r>
+    </w:p>
+    <w:p>
+      <w:pPr>
+        <w:rPr>
+          <w:b/>
+          <w:sz w:val="22"/>
+          <w:u w:val="single"/>
+        </w:rPr>
+      </w:pPr>
+    </w:p>
+    <w:p>
+      <w:pPr>
+        <w:rPr>
+          <w:sz w:val="22"/>
+        </w:rPr>
+      </w:pPr>
+      <w:r>
+        <w:rPr>
+          <w:sz w:val="22"/>
+        </w:rPr>
+        <w:t xml:space="preserve">I wanted to revisit the learner text and see if it can be improved. This is one of the most important part of the application so it’s crucial to get it right. I want to implement a border around the text information, so it gives emphasis to the changing text. With this change, it required that I update my main </w:t>
+      </w:r>
+      <w:r>
+        <w:rPr>
+          <w:sz w:val="22"/>
+        </w:rPr>
+        <w:t>CSS</w:t>
+      </w:r>
+      <w:r>
+        <w:rPr>
+          <w:sz w:val="22"/>
+        </w:rPr>
+        <w:t xml:space="preserve"> file with shadow pr</w:t>
+      </w:r>
+      <w:r>
+        <w:rPr>
+          <w:sz w:val="22"/>
+        </w:rPr>
+        <w:t>operties with the container ID. This did require some experimentation as I had to take time to decide what will be the best look. Everything from the colour to the opacity of the shadow.</w:t>
+      </w:r>
+    </w:p>
+    <w:p>
+      <w:pPr>
+        <w:rPr>
+          <w:sz w:val="22"/>
+        </w:rPr>
+      </w:pPr>
+    </w:p>
+    <w:p>
+      <w:pPr>
+        <w:rPr>
+          <w:sz w:val="22"/>
+          <w:u w:val="single"/>
+        </w:rPr>
+      </w:pPr>
+      <w:r>
+        <w:rPr>
+          <w:sz w:val="22"/>
+          <w:u w:val="single"/>
+        </w:rPr>
+        <w:t>Make text border moveable and resizable</w:t>
+      </w:r>
+      <w:r>
+        <w:rPr>
+          <w:sz w:val="22"/>
+          <w:u w:val="single"/>
+        </w:rPr>
+        <w:t xml:space="preserve"> (5 hours)</w:t>
+      </w:r>
+    </w:p>
+    <w:p>
+      <w:pPr>
+        <w:rPr>
+          <w:sz w:val="22"/>
+          <w:u w:val="single"/>
+        </w:rPr>
+      </w:pPr>
+    </w:p>
+    <w:p>
+      <w:pPr>
+        <w:rPr>
+          <w:sz w:val="22"/>
+        </w:rPr>
+      </w:pPr>
+      <w:r>
+        <w:rPr>
+          <w:sz w:val="22"/>
+        </w:rPr>
+        <w:t xml:space="preserve">A feature that will increase UX experience would to simulate the text </w:t>
+      </w:r>
+      <w:r>
+        <w:rPr>
+          <w:sz w:val="22"/>
+        </w:rPr>
+        <w:t>container,</w:t>
+      </w:r>
+      <w:r>
+        <w:rPr>
+          <w:sz w:val="22"/>
+        </w:rPr>
+        <w:t xml:space="preserve"> so it has console type behaviour. </w:t>
+      </w:r>
+      <w:r>
+        <w:rPr>
+          <w:sz w:val="22"/>
+        </w:rPr>
+        <w:t xml:space="preserve">What I would like is to make the container completely moveable across the whole </w:t>
+      </w:r>
+      <w:r>
+        <w:rPr>
+          <w:sz w:val="22"/>
+        </w:rPr>
+        <w:t>screen,</w:t>
+      </w:r>
+      <w:r>
+        <w:rPr>
+          <w:sz w:val="22"/>
+        </w:rPr>
+        <w:t xml:space="preserve"> so the user has the option to put it anywhere in their will. </w:t>
+      </w:r>
+      <w:r>
+        <w:rPr>
+          <w:sz w:val="22"/>
+        </w:rPr>
+        <w:t xml:space="preserve">What I had to do to execute this change is implement a library called interactJs. This library is responsible for </w:t>
+      </w:r>
+      <w:r>
+        <w:rPr>
+          <w:sz w:val="22"/>
+        </w:rPr>
+        <w:t xml:space="preserve">making DOM elements intractable. So, this required me to go ahead and learn the </w:t>
+      </w:r>
+      <w:r>
+        <w:rPr>
+          <w:sz w:val="22"/>
+        </w:rPr>
+        <w:t>documentation,</w:t>
+      </w:r>
+      <w:r>
+        <w:rPr>
+          <w:sz w:val="22"/>
+        </w:rPr>
+        <w:t xml:space="preserve"> so I can implement this in my own application alone. The constraints I would like is that I would like to move it but it should not be possible to move it off the screen. This was done.</w:t>
+      </w:r>
+      <w:r>
+        <w:rPr>
+          <w:sz w:val="22"/>
+        </w:rPr>
+        <w:t xml:space="preserve"> Next up I want to have the ability to make the container itself </w:t>
+      </w:r>
+      <w:r>
+        <w:rPr>
+          <w:sz w:val="22"/>
+        </w:rPr>
+        <w:t>resizable</w:t>
+      </w:r>
+      <w:r>
+        <w:rPr>
+          <w:sz w:val="22"/>
+        </w:rPr>
+        <w:t>, in extension, that so that when the container is resized, it will automatically reformat text.</w:t>
+      </w:r>
+      <w:r>
+        <w:rPr>
+          <w:sz w:val="22"/>
+        </w:rPr>
+        <w:t xml:space="preserve"> Again, I used interactJs library to aid me on this task. It took time learning the documentation but I did prevail in the end.</w:t>
+      </w:r>
+    </w:p>
+    <w:p>
+      <w:pPr>
+        <w:rPr>
+          <w:sz w:val="22"/>
+        </w:rPr>
+      </w:pPr>
+    </w:p>
+    <w:p>
+      <w:pPr>
+        <w:rPr>
+          <w:sz w:val="22"/>
+          <w:u w:val="single"/>
+        </w:rPr>
+      </w:pPr>
+      <w:r>
+        <w:rPr>
+          <w:sz w:val="22"/>
+          <w:u w:val="single"/>
+        </w:rPr>
+        <w:t>Highlight border on change</w:t>
+      </w:r>
+    </w:p>
+    <w:p>
+      <w:pPr>
+        <w:rPr>
+          <w:sz w:val="22"/>
+          <w:u w:val="single"/>
+        </w:rPr>
+      </w:pPr>
+    </w:p>
+    <w:p>
+      <w:pPr>
+        <w:rPr>
+          <w:sz w:val="22"/>
+        </w:rPr>
+      </w:pPr>
+      <w:r>
+        <w:rPr>
+          <w:sz w:val="22"/>
+        </w:rPr>
+        <w:t xml:space="preserve">I want to implement this feature </w:t>
+      </w:r>
+      <w:r>
+        <w:rPr>
+          <w:sz w:val="22"/>
+        </w:rPr>
+        <w:t>so that every time there is a text change update (which symbolises a change on graph), I want to give a visual aid to the user. So, my goal is to make the text learner container highlight if there is a change.</w:t>
+      </w:r>
+      <w:r>
+        <w:rPr>
+          <w:sz w:val="22"/>
+        </w:rPr>
+        <w:t xml:space="preserve"> This will make it easier for the user to go through. This was a </w:t>
+      </w:r>
+      <w:r>
+        <w:rPr>
+          <w:sz w:val="22"/>
+        </w:rPr>
+        <w:lastRenderedPageBreak/>
+        <w:t>smaller task that required some JavaScript to create the ‘pulse’ effect. So when this feature is completed, there will be a highlight on every change.</w:t>
+      </w:r>
+    </w:p>
+    <w:p>
+      <w:pPr>
+        <w:rPr>
+          <w:sz w:val="22"/>
+          <w:u w:val="single"/>
+        </w:rPr>
+      </w:pPr>
+    </w:p>
+    <w:p>
+      <w:pPr>
+        <w:rPr>
+          <w:sz w:val="22"/>
+          <w:u w:val="single"/>
+        </w:rPr>
+      </w:pPr>
+      <w:r>
+        <w:rPr>
+          <w:sz w:val="22"/>
+          <w:u w:val="single"/>
+        </w:rPr>
+        <w:t>Reposition random graph button to a more suitable position</w:t>
+      </w:r>
+    </w:p>
+    <w:p>
+      <w:pPr>
+        <w:rPr>
+          <w:sz w:val="22"/>
+          <w:u w:val="single"/>
+        </w:rPr>
+      </w:pPr>
+    </w:p>
+    <w:p>
+      <w:pPr>
+        <w:rPr>
+          <w:sz w:val="22"/>
+        </w:rPr>
+      </w:pPr>
+      <w:r>
+        <w:rPr>
+          <w:sz w:val="22"/>
+        </w:rPr>
+        <w:t>Very small task which just requires a movement of the button to a better suited position. Also some work was done to change the dimensions of the button to make it align with the other buttons to increase the aesthetics.</w:t>
+      </w:r>
+    </w:p>
+    <w:p>
+      <w:pPr>
+        <w:rPr>
+          <w:b/>
+          <w:sz w:val="22"/>
+          <w:u w:val="single"/>
+        </w:rPr>
+      </w:pPr>
+    </w:p>
+    <w:p>
+      <w:pPr>
+        <w:rPr>
+          <w:b/>
+          <w:sz w:val="22"/>
+          <w:u w:val="single"/>
+        </w:rPr>
+      </w:pPr>
+      <w:r>
+        <w:rPr>
+          <w:b/>
+          <w:sz w:val="22"/>
+          <w:u w:val="single"/>
+        </w:rPr>
+        <w:t>Reflection</w:t>
+      </w:r>
+    </w:p>
+    <w:p>
+      <w:pPr>
+        <w:rPr>
+          <w:sz w:val="22"/>
+        </w:rPr>
+      </w:pPr>
+    </w:p>
+    <w:p>
+      <w:pPr>
+        <w:rPr>
+          <w:sz w:val="22"/>
+        </w:rPr>
+      </w:pPr>
+      <w:r>
+        <w:rPr>
+          <w:sz w:val="22"/>
+        </w:rPr>
+        <w:t>Another successful week, this is coming to the end of this sprint which the purpose was to just enhance the UI.</w:t>
+      </w:r>
+      <w:r>
+        <w:rPr>
+          <w:sz w:val="22"/>
+        </w:rPr>
+        <w:t xml:space="preserve"> This week was more straight forward than other weeks as it did not take significantly more time to implement features than estimated.</w:t>
+      </w:r>
+      <w:r>
+        <w:rPr>
+          <w:sz w:val="22"/>
+        </w:rPr>
+        <w:t xml:space="preserve"> In review back to this sprint, I feel that this was done successfully, I made vast improvements to the UI and have had positive reviews from students </w:t>
+      </w:r>
+      <w:r>
+        <w:rPr>
+          <w:sz w:val="22"/>
+        </w:rPr>
+        <w:t>my</w:t>
+      </w:r>
+      <w:r>
+        <w:rPr>
+          <w:sz w:val="22"/>
+        </w:rPr>
+        <w:t xml:space="preserve"> supervisor.</w:t>
+      </w:r>
+      <w:r>
+        <w:rPr>
+          <w:sz w:val="22"/>
+        </w:rPr>
+        <w:t xml:space="preserve"> Moving on to the next sprint, there are a few stories that I want to that I want to bring from this sprint that were not fully completed. It is estimated that the next month will be more light.</w:t>
+      </w:r>
       <w:bookmarkStart w:id="0" w:name="_GoBack"/>
       <w:bookmarkEnd w:id="0"/>
-    </w:p>
-    <w:p>
-      <w:pPr>
-        <w:rPr>
-          <w:sz w:val="22"/>
-        </w:rPr>
-      </w:pPr>
-    </w:p>
-    <w:p>
-      <w:pPr>
-        <w:rPr>
-          <w:sz w:val="22"/>
-        </w:rPr>
-      </w:pPr>
-    </w:p>
-    <w:p>
-      <w:pPr>
-        <w:rPr>
-          <w:sz w:val="22"/>
-        </w:rPr>
-      </w:pPr>
-    </w:p>
-    <w:p>
-      <w:pPr>
-        <w:rPr>
-          <w:b/>
-          <w:sz w:val="22"/>
-          <w:u w:val="single"/>
-        </w:rPr>
-      </w:pPr>
-    </w:p>
-    <w:p>
-      <w:pPr>
-        <w:rPr>
-          <w:b/>
-          <w:sz w:val="22"/>
-          <w:u w:val="single"/>
-        </w:rPr>
-      </w:pPr>
-      <w:r>
-        <w:rPr>
-          <w:b/>
-          <w:sz w:val="22"/>
-          <w:u w:val="single"/>
-        </w:rPr>
-        <w:t>Action</w:t>
-      </w:r>
-    </w:p>
-    <w:p>
-      <w:pPr>
-        <w:rPr>
-          <w:b/>
-          <w:sz w:val="22"/>
-          <w:u w:val="single"/>
-        </w:rPr>
-      </w:pPr>
-    </w:p>
-    <w:p>
-      <w:pPr>
-        <w:rPr>
-          <w:b/>
-          <w:sz w:val="22"/>
-          <w:u w:val="single"/>
-        </w:rPr>
-      </w:pPr>
-      <w:r>
-        <w:rPr>
-          <w:b/>
-          <w:sz w:val="22"/>
-          <w:u w:val="single"/>
-        </w:rPr>
-        <w:t>Reflection</w:t>
-      </w:r>
-    </w:p>
-    <w:p>
-      <w:pPr>
-        <w:jc w:val="center"/>
-        <w:rPr>
-          <w:sz w:val="22"/>
-        </w:rPr>
-      </w:pPr>
     </w:p>
     <w:sectPr>
       <w:pgSz w:w="11900" w:h="16840"/>
@@ -10550,7 +11017,7 @@
 </file>
 
 <file path=customXml/itemProps1.xml><?xml version="1.0" encoding="utf-8"?>
-<ds:datastoreItem xmlns:ds="http://schemas.openxmlformats.org/officeDocument/2006/customXml" ds:itemID="{5A1E63B2-3298-724A-947D-BE3FBF5F5039}">
+<ds:datastoreItem xmlns:ds="http://schemas.openxmlformats.org/officeDocument/2006/customXml" ds:itemID="{7EF5234B-DB74-C54F-AFFA-50F928B8006A}">
   <ds:schemaRefs>
     <ds:schemaRef ds:uri="http://schemas.openxmlformats.org/officeDocument/2006/bibliography"/>
   </ds:schemaRefs>

</xml_diff>